<commit_message>
Random Forest Model Creation
</commit_message>
<xml_diff>
--- a/German Credit Risk/Creating a predictive model for credit analysis.docx
+++ b/German Credit Risk/Creating a predictive model for credit analysis.docx
@@ -104,6 +104,14 @@
         </w:rPr>
         <w:t>Data Visualization</w:t>
       </w:r>
+      <w:r>
+        <w:rPr>
+          <w:rFonts w:cs="Times New Roman"/>
+          <w:b/>
+          <w:bCs/>
+        </w:rPr>
+        <w:t xml:space="preserve"> and Basic Analysis</w:t>
+      </w:r>
     </w:p>
     <w:p>
       <w:pPr>
@@ -115,12 +123,98 @@
     </w:p>
     <w:p>
       <w:r>
-        <w:br w:type="page"/>
+        <w:t>Model Construction</w:t>
+      </w:r>
+    </w:p>
+    <w:p>
+      <w:r>
+        <w:t>Model Evaluation</w:t>
+      </w:r>
+    </w:p>
+    <w:p>
+      <w:r>
+        <w:drawing>
+          <wp:inline distT="0" distB="0" distL="0" distR="0" wp14:anchorId="3C481D91" wp14:editId="5AE7449B">
+            <wp:extent cx="5943600" cy="3566160"/>
+            <wp:effectExtent l="0" t="0" r="0" b="0"/>
+            <wp:docPr id="1592479478" name="Picture 1" descr="A graph with blue bars&#10;&#10;AI-generated content may be incorrect."/>
+            <wp:cNvGraphicFramePr>
+              <a:graphicFrameLocks xmlns:a="http://schemas.openxmlformats.org/drawingml/2006/main" noChangeAspect="1"/>
+            </wp:cNvGraphicFramePr>
+            <a:graphic xmlns:a="http://schemas.openxmlformats.org/drawingml/2006/main">
+              <a:graphicData uri="http://schemas.openxmlformats.org/drawingml/2006/picture">
+                <pic:pic xmlns:pic="http://schemas.openxmlformats.org/drawingml/2006/picture">
+                  <pic:nvPicPr>
+                    <pic:cNvPr id="1592479478" name="Picture 1" descr="A graph with blue bars&#10;&#10;AI-generated content may be incorrect."/>
+                    <pic:cNvPicPr/>
+                  </pic:nvPicPr>
+                  <pic:blipFill>
+                    <a:blip r:embed="rId4"/>
+                    <a:stretch>
+                      <a:fillRect/>
+                    </a:stretch>
+                  </pic:blipFill>
+                  <pic:spPr>
+                    <a:xfrm>
+                      <a:off x="0" y="0"/>
+                      <a:ext cx="5943600" cy="3566160"/>
+                    </a:xfrm>
+                    <a:prstGeom prst="rect">
+                      <a:avLst/>
+                    </a:prstGeom>
+                  </pic:spPr>
+                </pic:pic>
+              </a:graphicData>
+            </a:graphic>
+          </wp:inline>
+        </w:drawing>
       </w:r>
     </w:p>
     <w:p>
       <w:r>
         <w:lastRenderedPageBreak/>
+        <w:drawing>
+          <wp:inline distT="0" distB="0" distL="0" distR="0" wp14:anchorId="2E0F9A45" wp14:editId="194D1EC1">
+            <wp:extent cx="5943600" cy="4457700"/>
+            <wp:effectExtent l="0" t="0" r="0" b="0"/>
+            <wp:docPr id="1660056237" name="Picture 1" descr="A graph with a line&#10;&#10;AI-generated content may be incorrect."/>
+            <wp:cNvGraphicFramePr>
+              <a:graphicFrameLocks xmlns:a="http://schemas.openxmlformats.org/drawingml/2006/main" noChangeAspect="1"/>
+            </wp:cNvGraphicFramePr>
+            <a:graphic xmlns:a="http://schemas.openxmlformats.org/drawingml/2006/main">
+              <a:graphicData uri="http://schemas.openxmlformats.org/drawingml/2006/picture">
+                <pic:pic xmlns:pic="http://schemas.openxmlformats.org/drawingml/2006/picture">
+                  <pic:nvPicPr>
+                    <pic:cNvPr id="1660056237" name="Picture 1" descr="A graph with a line&#10;&#10;AI-generated content may be incorrect."/>
+                    <pic:cNvPicPr/>
+                  </pic:nvPicPr>
+                  <pic:blipFill>
+                    <a:blip r:embed="rId5"/>
+                    <a:stretch>
+                      <a:fillRect/>
+                    </a:stretch>
+                  </pic:blipFill>
+                  <pic:spPr>
+                    <a:xfrm>
+                      <a:off x="0" y="0"/>
+                      <a:ext cx="5943600" cy="4457700"/>
+                    </a:xfrm>
+                    <a:prstGeom prst="rect">
+                      <a:avLst/>
+                    </a:prstGeom>
+                  </pic:spPr>
+                </pic:pic>
+              </a:graphicData>
+            </a:graphic>
+          </wp:inline>
+        </w:drawing>
+      </w:r>
+    </w:p>
+    <w:p/>
+    <w:p/>
+    <w:p/>
+    <w:p>
+      <w:r>
         <w:t xml:space="preserve">References </w:t>
       </w:r>
     </w:p>
@@ -128,7 +222,7 @@
       <w:r>
         <w:t xml:space="preserve">Kaggle Dataset - </w:t>
       </w:r>
-      <w:hyperlink r:id="rId4" w:history="1">
+      <w:hyperlink r:id="rId6" w:history="1">
         <w:r>
           <w:rPr>
             <w:rStyle w:val="Hyperlink"/>

</xml_diff>